<commit_message>
- Update the images of the document.
</commit_message>
<xml_diff>
--- a/LighthouseDocuments/Lighthouse Installation.docx
+++ b/LighthouseDocuments/Lighthouse Installation.docx
@@ -13,13 +13,7 @@
         <w:rPr>
           <w:sz w:val="40"/>
         </w:rPr>
-        <w:t xml:space="preserve">Lighthouse Eclipse </w:t>
-      </w:r>
-      <w:r>
-        <w:rPr>
-          <w:sz w:val="40"/>
-        </w:rPr>
-        <w:t>Plug-in</w:t>
+        <w:t>Lighthouse Eclipse Plug-in</w:t>
       </w:r>
     </w:p>
     <w:p>
@@ -60,11 +54,14 @@
         <w:jc w:val="center"/>
       </w:pPr>
       <w:r>
+        <w:rPr>
+          <w:noProof/>
+        </w:rPr>
         <w:drawing>
           <wp:inline distT="0" distB="0" distL="0" distR="0">
             <wp:extent cx="2538984" cy="1998472"/>
             <wp:effectExtent l="25400" t="0" r="1016" b="0"/>
-            <wp:docPr id="8" name="" descr="Screen shot 2010-01-27 at 11.39.32 PM.png"/>
+            <wp:docPr id="1" name="" descr="Screen shot 2010-01-27 at 11.39.32 PM.png"/>
             <wp:cNvGraphicFramePr>
               <a:graphicFrameLocks xmlns:a="http://schemas.openxmlformats.org/drawingml/2006/main" noChangeAspect="1"/>
             </wp:cNvGraphicFramePr>
@@ -109,10 +106,7 @@
         </w:numPr>
       </w:pPr>
       <w:r>
-        <w:t>Click in the Add… Button</w:t>
-      </w:r>
-      <w:r>
-        <w:t>:</w:t>
+        <w:t>Click in the Add… Button:</w:t>
       </w:r>
     </w:p>
     <w:p>
@@ -164,22 +158,13 @@
         </w:r>
       </w:hyperlink>
       <w:r>
-        <w:t xml:space="preserve"> </w:t>
-      </w:r>
-      <w:r>
-        <w:t xml:space="preserve">in the </w:t>
+        <w:t xml:space="preserve"> in the </w:t>
       </w:r>
       <w:r>
         <w:rPr>
           <w:i/>
         </w:rPr>
-        <w:t>L</w:t>
-      </w:r>
-      <w:r>
-        <w:rPr>
-          <w:i/>
-        </w:rPr>
-        <w:t>o</w:t>
+        <w:t>Lo</w:t>
       </w:r>
       <w:r>
         <w:rPr>
@@ -221,7 +206,7 @@
           <wp:inline distT="0" distB="0" distL="0" distR="0">
             <wp:extent cx="4174236" cy="3358388"/>
             <wp:effectExtent l="25400" t="0" r="0" b="0"/>
-            <wp:docPr id="15" name="Picture 4" descr=":updateSite.png"/>
+            <wp:docPr id="4" name="Picture 4" descr=":updateSite.png"/>
             <wp:cNvGraphicFramePr>
               <a:graphicFrameLocks xmlns:a="http://schemas.openxmlformats.org/drawingml/2006/main" noChangeAspect="1"/>
             </wp:cNvGraphicFramePr>
@@ -283,7 +268,7 @@
         </w:numPr>
       </w:pPr>
       <w:r>
-        <w:t xml:space="preserve">Check the collaboration option and then press </w:t>
+        <w:t xml:space="preserve">Check the collaboration and Subversion and then press </w:t>
       </w:r>
       <w:r>
         <w:rPr>
@@ -307,9 +292,9 @@
         </w:rPr>
         <w:drawing>
           <wp:inline distT="0" distB="0" distL="0" distR="0">
-            <wp:extent cx="4179824" cy="3347212"/>
-            <wp:effectExtent l="25400" t="0" r="11176" b="0"/>
-            <wp:docPr id="16" name="Picture 5" descr=":Collaboration.png"/>
+            <wp:extent cx="4241800" cy="3408936"/>
+            <wp:effectExtent l="25400" t="0" r="0" b="0"/>
+            <wp:docPr id="6" name="Picture 2"/>
             <wp:cNvGraphicFramePr>
               <a:graphicFrameLocks xmlns:a="http://schemas.openxmlformats.org/drawingml/2006/main" noChangeAspect="1"/>
             </wp:cNvGraphicFramePr>
@@ -317,7 +302,7 @@
               <a:graphicData uri="http://schemas.openxmlformats.org/drawingml/2006/picture">
                 <pic:pic xmlns:pic="http://schemas.openxmlformats.org/drawingml/2006/picture">
                   <pic:nvPicPr>
-                    <pic:cNvPr id="0" name="Picture 5" descr=":Collaboration.png"/>
+                    <pic:cNvPr id="0" name="Picture 2"/>
                     <pic:cNvPicPr>
                       <a:picLocks noChangeAspect="1" noChangeArrowheads="1"/>
                     </pic:cNvPicPr>
@@ -332,7 +317,7 @@
                   <pic:spPr bwMode="auto">
                     <a:xfrm>
                       <a:off x="0" y="0"/>
-                      <a:ext cx="4179824" cy="3347212"/>
+                      <a:ext cx="4243922" cy="3410641"/>
                     </a:xfrm>
                     <a:prstGeom prst="rect">
                       <a:avLst/>
@@ -360,20 +345,19 @@
           <w:ilvl w:val="0"/>
           <w:numId w:val="1"/>
         </w:numPr>
-        <w:rPr>
-          <w:color w:val="FF0000"/>
-        </w:rPr>
-      </w:pPr>
-      <w:r>
-        <w:rPr>
-          <w:color w:val="FF0000"/>
-        </w:rPr>
-        <w:t>The follow window should be displayed</w:t>
+      </w:pPr>
+      <w:r>
+        <w:t>The follow window should be displayed.  Accept the license agreements and click in finish.</w:t>
       </w:r>
     </w:p>
     <w:p>
       <w:pPr>
         <w:ind w:left="360"/>
+      </w:pPr>
+    </w:p>
+    <w:p>
+      <w:pPr>
+        <w:jc w:val="center"/>
       </w:pPr>
     </w:p>
     <w:p>
@@ -383,9 +367,9 @@
       <w:r>
         <w:drawing>
           <wp:inline distT="0" distB="0" distL="0" distR="0">
-            <wp:extent cx="4179824" cy="3347212"/>
-            <wp:effectExtent l="25400" t="0" r="11176" b="0"/>
-            <wp:docPr id="21" name="Picture 5" descr=":Collaboration.png"/>
+            <wp:extent cx="4152987" cy="3337560"/>
+            <wp:effectExtent l="25400" t="0" r="12613" b="0"/>
+            <wp:docPr id="9" name="Picture 1"/>
             <wp:cNvGraphicFramePr>
               <a:graphicFrameLocks xmlns:a="http://schemas.openxmlformats.org/drawingml/2006/main" noChangeAspect="1"/>
             </wp:cNvGraphicFramePr>
@@ -393,13 +377,13 @@
               <a:graphicData uri="http://schemas.openxmlformats.org/drawingml/2006/picture">
                 <pic:pic xmlns:pic="http://schemas.openxmlformats.org/drawingml/2006/picture">
                   <pic:nvPicPr>
-                    <pic:cNvPr id="0" name="Picture 5" descr=":Collaboration.png"/>
+                    <pic:cNvPr id="0" name="Picture 1"/>
                     <pic:cNvPicPr>
                       <a:picLocks noChangeAspect="1" noChangeArrowheads="1"/>
                     </pic:cNvPicPr>
                   </pic:nvPicPr>
                   <pic:blipFill>
-                    <a:blip r:embed="rId8"/>
+                    <a:blip r:embed="rId9"/>
                     <a:srcRect/>
                     <a:stretch>
                       <a:fillRect/>
@@ -408,7 +392,7 @@
                   <pic:spPr bwMode="auto">
                     <a:xfrm>
                       <a:off x="0" y="0"/>
-                      <a:ext cx="4179824" cy="3347212"/>
+                      <a:ext cx="4155419" cy="3339515"/>
                     </a:xfrm>
                     <a:prstGeom prst="rect">
                       <a:avLst/>
@@ -430,11 +414,6 @@
     </w:p>
     <w:p>
       <w:pPr>
-        <w:jc w:val="center"/>
-      </w:pPr>
-    </w:p>
-    <w:p>
-      <w:pPr>
         <w:pStyle w:val="ListParagraph"/>
         <w:numPr>
           <w:ilvl w:val="0"/>
@@ -443,58 +422,22 @@
       </w:pPr>
       <w:r>
         <w:br w:type="column"/>
-      </w:r>
-      <w:r>
-        <w:t xml:space="preserve">Go to Menu -&gt; </w:t>
-      </w:r>
-      <w:r>
-        <w:t>Eclipse/File</w:t>
-      </w:r>
-      <w:r>
-        <w:t xml:space="preserve"> -&gt; </w:t>
-      </w:r>
-      <w:r>
-        <w:t>Preferences</w:t>
-      </w:r>
-      <w:r>
-        <w:t>…</w:t>
-      </w:r>
-    </w:p>
-    <w:p>
-      <w:pPr>
-        <w:pStyle w:val="ListParagraph"/>
-        <w:rPr>
-          <w:color w:val="FF0000"/>
-        </w:rPr>
-      </w:pPr>
-      <w:r>
-        <w:rPr>
-          <w:color w:val="FF0000"/>
-        </w:rPr>
-        <w:t>Set the values of each field as shown in the following picture</w:t>
-      </w:r>
-      <w:r>
-        <w:rPr>
-          <w:color w:val="FF0000"/>
-        </w:rPr>
-        <w:t xml:space="preserve"> </w:t>
-      </w:r>
-    </w:p>
-    <w:p>
-      <w:pPr>
-        <w:pStyle w:val="ListParagraph"/>
-      </w:pPr>
-      <w:r>
-        <w:t xml:space="preserve">*Password: </w:t>
-      </w:r>
-      <w:r>
-        <w:rPr>
-          <w:i/>
-        </w:rPr>
-        <w:t>light99</w:t>
-      </w:r>
-    </w:p>
-    <w:p/>
+        <w:t>Go to Menu -&gt; Eclipse/File -&gt; Preferences…</w:t>
+      </w:r>
+    </w:p>
+    <w:p>
+      <w:pPr>
+        <w:ind w:left="360"/>
+      </w:pPr>
+      <w:r>
+        <w:t xml:space="preserve">All fields are already filled. You just have to change the database for your group name (lighthouse_team1, lighthouse_team2, lighthouse_team3)   </w:t>
+      </w:r>
+    </w:p>
+    <w:p>
+      <w:pPr>
+        <w:ind w:left="360"/>
+      </w:pPr>
+    </w:p>
     <w:p>
       <w:pPr>
         <w:jc w:val="center"/>
@@ -505,9 +448,9 @@
         </w:rPr>
         <w:drawing>
           <wp:inline distT="0" distB="0" distL="0" distR="0">
-            <wp:extent cx="4351655" cy="3778885"/>
-            <wp:effectExtent l="25400" t="0" r="0" b="0"/>
-            <wp:docPr id="19" name="Picture 6" descr=":preferences.png"/>
+            <wp:extent cx="4312920" cy="3738979"/>
+            <wp:effectExtent l="25400" t="0" r="5080" b="0"/>
+            <wp:docPr id="10" name="Picture 4"/>
             <wp:cNvGraphicFramePr>
               <a:graphicFrameLocks xmlns:a="http://schemas.openxmlformats.org/drawingml/2006/main" noChangeAspect="1"/>
             </wp:cNvGraphicFramePr>
@@ -515,13 +458,13 @@
               <a:graphicData uri="http://schemas.openxmlformats.org/drawingml/2006/picture">
                 <pic:pic xmlns:pic="http://schemas.openxmlformats.org/drawingml/2006/picture">
                   <pic:nvPicPr>
-                    <pic:cNvPr id="0" name="Picture 6" descr=":preferences.png"/>
+                    <pic:cNvPr id="0" name="Picture 4"/>
                     <pic:cNvPicPr>
                       <a:picLocks noChangeAspect="1" noChangeArrowheads="1"/>
                     </pic:cNvPicPr>
                   </pic:nvPicPr>
                   <pic:blipFill>
-                    <a:blip r:embed="rId9"/>
+                    <a:blip r:embed="rId10"/>
                     <a:srcRect/>
                     <a:stretch>
                       <a:fillRect/>
@@ -530,7 +473,7 @@
                   <pic:spPr bwMode="auto">
                     <a:xfrm>
                       <a:off x="0" y="0"/>
-                      <a:ext cx="4351655" cy="3778885"/>
+                      <a:ext cx="4314206" cy="3740094"/>
                     </a:xfrm>
                     <a:prstGeom prst="rect">
                       <a:avLst/>
@@ -628,7 +571,7 @@
           <wp:inline distT="0" distB="0" distL="0" distR="0">
             <wp:extent cx="3418586" cy="2948940"/>
             <wp:effectExtent l="25400" t="0" r="10414" b="0"/>
-            <wp:docPr id="22" name="Picture 7" descr=":User.png"/>
+            <wp:docPr id="11" name="Picture 7" descr=":User.png"/>
             <wp:cNvGraphicFramePr>
               <a:graphicFrameLocks xmlns:a="http://schemas.openxmlformats.org/drawingml/2006/main" noChangeAspect="1"/>
             </wp:cNvGraphicFramePr>
@@ -642,7 +585,7 @@
                     </pic:cNvPicPr>
                   </pic:nvPicPr>
                   <pic:blipFill>
-                    <a:blip r:embed="rId10"/>
+                    <a:blip r:embed="rId11"/>
                     <a:srcRect/>
                     <a:stretch>
                       <a:fillRect/>
@@ -717,11 +660,14 @@
     </w:p>
     <w:p>
       <w:r>
+        <w:rPr>
+          <w:noProof/>
+        </w:rPr>
         <w:drawing>
           <wp:inline distT="0" distB="0" distL="0" distR="0">
             <wp:extent cx="2615184" cy="3117088"/>
             <wp:effectExtent l="25400" t="0" r="1016" b="0"/>
-            <wp:docPr id="23" name="P 5" descr="Screen shot 2010-01-27 at 11.26.43 PM.png"/>
+            <wp:docPr id="12" name="P 5" descr="Screen shot 2010-01-27 at 11.26.43 PM.png"/>
             <wp:cNvGraphicFramePr>
               <a:graphicFrameLocks xmlns:a="http://schemas.openxmlformats.org/drawingml/2006/main" noChangeAspect="1"/>
             </wp:cNvGraphicFramePr>
@@ -735,7 +681,7 @@
                     </pic:cNvPicPr>
                   </pic:nvPicPr>
                   <pic:blipFill>
-                    <a:blip r:embed="rId11"/>
+                    <a:blip r:embed="rId12"/>
                     <a:stretch>
                       <a:fillRect/>
                     </a:stretch>
@@ -759,11 +705,14 @@
         <w:t xml:space="preserve">       </w:t>
       </w:r>
       <w:r>
+        <w:rPr>
+          <w:noProof/>
+        </w:rPr>
         <w:drawing>
           <wp:inline distT="0" distB="0" distL="0" distR="0">
             <wp:extent cx="2225040" cy="3154680"/>
             <wp:effectExtent l="25400" t="0" r="10160" b="0"/>
-            <wp:docPr id="25" name="P 6" descr="Screen shot 2010-01-27 at 11.27.30 PM.png"/>
+            <wp:docPr id="13" name="P 6" descr="Screen shot 2010-01-27 at 11.27.30 PM.png"/>
             <wp:cNvGraphicFramePr>
               <a:graphicFrameLocks xmlns:a="http://schemas.openxmlformats.org/drawingml/2006/main" noChangeAspect="1"/>
             </wp:cNvGraphicFramePr>
@@ -777,7 +726,7 @@
                     </pic:cNvPicPr>
                   </pic:nvPicPr>
                   <pic:blipFill>
-                    <a:blip r:embed="rId12"/>
+                    <a:blip r:embed="rId13"/>
                     <a:stretch>
                       <a:fillRect/>
                     </a:stretch>
@@ -808,19 +757,7 @@
         </w:numPr>
       </w:pPr>
       <w:r>
-        <w:t>After you edit some</w:t>
-      </w:r>
-      <w:r>
-        <w:t xml:space="preserve"> class</w:t>
-      </w:r>
-      <w:r>
-        <w:t>es</w:t>
-      </w:r>
-      <w:r>
-        <w:t>. It should appear</w:t>
-      </w:r>
-      <w:r>
-        <w:t xml:space="preserve"> an Eclipse view, just like that:</w:t>
+        <w:t>After you edit some classes. It should appear an Eclipse view, just like that:</w:t>
       </w:r>
     </w:p>
     <w:p/>
@@ -846,7 +783,7 @@
               <v:h position="#0,#1" xrange="0,21600" yrange="0,10800"/>
             </v:handles>
           </v:shapetype>
-          <v:shape id="_x0000_s1027" type="#_x0000_t13" style="position:absolute;margin-left:250.6pt;margin-top:296.25pt;width:49.15pt;height:21.8pt;rotation:315;z-index:251659264;mso-wrap-edited:f;mso-position-horizontal:absolute;mso-position-vertical:absolute" wrapcoords="21272 7448 14727 0 10800 -3724 5563 5213 -1636 5958 -1963 7448 -2945 13406 -2945 14151 -327 20110 0 20110 4254 20110 7527 25324 13090 29048 14400 25324 19309 20110 21600 16386 22581 14151 22581 10427 21272 7448" adj="11992,8349" fillcolor="red" strokecolor="red" strokeweight="1.5pt">
+          <v:shape id="_x0000_s1030" type="#_x0000_t13" style="position:absolute;margin-left:250.6pt;margin-top:296.25pt;width:49.15pt;height:21.8pt;rotation:315;z-index:251661312;mso-wrap-edited:f;mso-position-horizontal:absolute;mso-position-vertical:absolute" wrapcoords="21272 7448 14727 0 10800 -3724 5563 5213 -1636 5958 -1963 7448 -2945 13406 -2945 14151 -327 20110 0 20110 4254 20110 7527 25324 13090 29048 14400 25324 19309 20110 21600 16386 22581 14151 22581 10427 21272 7448" adj="11992,8349" fillcolor="red" strokecolor="red" strokeweight="1.5pt">
             <v:fill o:detectmouseclick="t"/>
             <v:shadow on="t" opacity="22938f" mv:blur="38100f" offset="0,2pt"/>
             <v:textbox inset=",7.2pt,,7.2pt"/>
@@ -859,7 +796,7 @@
           <w:noProof/>
         </w:rPr>
         <w:drawing>
-          <wp:anchor distT="0" distB="0" distL="114300" distR="114300" simplePos="0" relativeHeight="251658240" behindDoc="1" locked="0" layoutInCell="1" allowOverlap="1">
+          <wp:anchor distT="0" distB="0" distL="114300" distR="114300" simplePos="0" relativeHeight="251660288" behindDoc="1" locked="0" layoutInCell="1" allowOverlap="1">
             <wp:simplePos x="0" y="0"/>
             <wp:positionH relativeFrom="column">
               <wp:posOffset>-685801</wp:posOffset>
@@ -870,7 +807,7 @@
             <wp:extent cx="7078133" cy="4314603"/>
             <wp:effectExtent l="25400" t="0" r="8467" b="0"/>
             <wp:wrapNone/>
-            <wp:docPr id="7" name="Picture 1" descr="Macintosh HD:Users:nilmax:Desktop:LighthousePlugin.png"/>
+            <wp:docPr id="14" name="Picture 1" descr="Macintosh HD:Users:nilmax:Desktop:LighthousePlugin.png"/>
             <wp:cNvGraphicFramePr>
               <a:graphicFrameLocks xmlns:a="http://schemas.openxmlformats.org/drawingml/2006/main" noChangeAspect="1"/>
             </wp:cNvGraphicFramePr>
@@ -884,7 +821,7 @@
                     </pic:cNvPicPr>
                   </pic:nvPicPr>
                   <pic:blipFill>
-                    <a:blip r:embed="rId13"/>
+                    <a:blip r:embed="rId14"/>
                     <a:srcRect/>
                     <a:stretch>
                       <a:fillRect/>
@@ -913,6 +850,7 @@
         </w:drawing>
       </w:r>
     </w:p>
+    <w:p/>
     <w:sectPr>
       <w:pgSz w:w="12240" w:h="15840"/>
       <w:pgMar w:top="1440" w:right="1800" w:bottom="1440" w:left="1800" w:gutter="0"/>
@@ -1263,6 +1201,7 @@
   </w:style>
   <w:style w:type="character" w:default="1" w:styleId="DefaultParagraphFont">
     <w:name w:val="Default Paragraph Font"/>
+    <w:semiHidden/>
     <w:unhideWhenUsed/>
   </w:style>
   <w:style w:type="table" w:default="1" w:styleId="TableNormal">

</xml_diff>